<commit_message>
commented out tensorboard stuff
</commit_message>
<xml_diff>
--- a/Notes_GAN.docx
+++ b/Notes_GAN.docx
@@ -417,11 +417,1542 @@
           <w:lang w:val="en-GB"/>
         </w:rPr>
       </w:pPr>
-    </w:p>
-    <w:p>
-      <w:pPr>
-        <w:rPr>
-          <w:lang w:val="en-GB"/>
+      <w:r>
+        <w:rPr>
+          <w:lang w:val="en-GB"/>
+        </w:rPr>
+        <w:t>25/08/2020 Started using the City servers</w:t>
+      </w:r>
+    </w:p>
+    <w:p>
+      <w:r>
+        <w:rPr>
+          <w:lang w:val="en-GB"/>
+        </w:rPr>
+        <w:t xml:space="preserve">List python versions: </w:t>
+      </w:r>
+      <w:r>
+        <w:rPr>
+          <w:i/>
+          <w:iCs/>
+          <w:lang w:val="en-GB"/>
+        </w:rPr>
+        <w:t>find /usr/bin/python* ! -type l</w:t>
+      </w:r>
+    </w:p>
+    <w:p>
+      <w:pPr>
+        <w:rPr>
+          <w:lang w:val="en-GB"/>
+        </w:rPr>
+      </w:pPr>
+    </w:p>
+    <w:p>
+      <w:pPr>
+        <w:rPr>
+          <w:rFonts w:ascii="Segoe UI" w:hAnsi="Segoe UI" w:cs="Segoe UI"/>
+          <w:color w:val="201F1E"/>
+          <w:sz w:val="23"/>
+          <w:szCs w:val="23"/>
+          <w:shd w:val="clear" w:color="auto" w:fill="FFFFFF"/>
+        </w:rPr>
+      </w:pPr>
+      <w:r>
+        <w:rPr>
+          <w:rFonts w:ascii="Segoe UI" w:hAnsi="Segoe UI" w:cs="Segoe UI"/>
+          <w:color w:val="201F1E"/>
+          <w:sz w:val="23"/>
+          <w:szCs w:val="23"/>
+          <w:shd w:val="clear" w:color="auto" w:fill="FFFFFF"/>
+        </w:rPr>
+        <w:t>Dear all,</w:t>
+      </w:r>
+      <w:r>
+        <w:rPr>
+          <w:rFonts w:ascii="Segoe UI" w:hAnsi="Segoe UI" w:cs="Segoe UI"/>
+          <w:color w:val="201F1E"/>
+          <w:sz w:val="23"/>
+          <w:szCs w:val="23"/>
+        </w:rPr>
+        <w:br/>
+      </w:r>
+      <w:r>
+        <w:rPr>
+          <w:rFonts w:ascii="Segoe UI" w:hAnsi="Segoe UI" w:cs="Segoe UI"/>
+          <w:color w:val="201F1E"/>
+          <w:sz w:val="23"/>
+          <w:szCs w:val="23"/>
+        </w:rPr>
+        <w:br/>
+      </w:r>
+      <w:r>
+        <w:rPr>
+          <w:rFonts w:ascii="Segoe UI" w:hAnsi="Segoe UI" w:cs="Segoe UI"/>
+          <w:color w:val="201F1E"/>
+          <w:sz w:val="23"/>
+          <w:szCs w:val="23"/>
+          <w:shd w:val="clear" w:color="auto" w:fill="FFFFFF"/>
+        </w:rPr>
+        <w:t>Hope you are well and safe.</w:t>
+      </w:r>
+      <w:r>
+        <w:rPr>
+          <w:rFonts w:ascii="Segoe UI" w:hAnsi="Segoe UI" w:cs="Segoe UI"/>
+          <w:color w:val="201F1E"/>
+          <w:sz w:val="23"/>
+          <w:szCs w:val="23"/>
+        </w:rPr>
+        <w:br/>
+      </w:r>
+      <w:r>
+        <w:rPr>
+          <w:rFonts w:ascii="Segoe UI" w:hAnsi="Segoe UI" w:cs="Segoe UI"/>
+          <w:color w:val="201F1E"/>
+          <w:sz w:val="23"/>
+          <w:szCs w:val="23"/>
+        </w:rPr>
+        <w:br/>
+      </w:r>
+      <w:r>
+        <w:rPr>
+          <w:rFonts w:ascii="Segoe UI" w:hAnsi="Segoe UI" w:cs="Segoe UI"/>
+          <w:color w:val="201F1E"/>
+          <w:sz w:val="23"/>
+          <w:szCs w:val="23"/>
+          <w:shd w:val="clear" w:color="auto" w:fill="FFFFFF"/>
+        </w:rPr>
+        <w:t>Please find attached a detailed document on how to access Big Data </w:t>
+      </w:r>
+      <w:r>
+        <w:rPr>
+          <w:rStyle w:val="markxwnse5yuj"/>
+          <w:rFonts w:ascii="Segoe UI" w:hAnsi="Segoe UI" w:cs="Segoe UI"/>
+          <w:color w:val="201F1E"/>
+          <w:sz w:val="23"/>
+          <w:szCs w:val="23"/>
+          <w:bdr w:val="none" w:sz="0" w:space="0" w:color="auto" w:frame="1"/>
+          <w:shd w:val="clear" w:color="auto" w:fill="FFFFFF"/>
+        </w:rPr>
+        <w:t>server</w:t>
+      </w:r>
+      <w:r>
+        <w:rPr>
+          <w:rFonts w:ascii="Segoe UI" w:hAnsi="Segoe UI" w:cs="Segoe UI"/>
+          <w:color w:val="201F1E"/>
+          <w:sz w:val="23"/>
+          <w:szCs w:val="23"/>
+          <w:shd w:val="clear" w:color="auto" w:fill="FFFFFF"/>
+        </w:rPr>
+        <w:t>s. The guide has details for Windows and Mac OS, Linux users can follow the set up for Mac. Essentially there are 3 steps:</w:t>
+      </w:r>
+      <w:r>
+        <w:rPr>
+          <w:rFonts w:ascii="Segoe UI" w:hAnsi="Segoe UI" w:cs="Segoe UI"/>
+          <w:color w:val="201F1E"/>
+          <w:sz w:val="23"/>
+          <w:szCs w:val="23"/>
+        </w:rPr>
+        <w:br/>
+      </w:r>
+      <w:r>
+        <w:rPr>
+          <w:rFonts w:ascii="Segoe UI" w:hAnsi="Segoe UI" w:cs="Segoe UI"/>
+          <w:color w:val="201F1E"/>
+          <w:sz w:val="23"/>
+          <w:szCs w:val="23"/>
+        </w:rPr>
+        <w:br/>
+      </w:r>
+      <w:r>
+        <w:rPr>
+          <w:rFonts w:ascii="Segoe UI" w:hAnsi="Segoe UI" w:cs="Segoe UI"/>
+          <w:color w:val="201F1E"/>
+          <w:sz w:val="23"/>
+          <w:szCs w:val="23"/>
+          <w:shd w:val="clear" w:color="auto" w:fill="FFFFFF"/>
+        </w:rPr>
+        <w:t>1. Set up VPN</w:t>
+      </w:r>
+      <w:r>
+        <w:rPr>
+          <w:rFonts w:ascii="Segoe UI" w:hAnsi="Segoe UI" w:cs="Segoe UI"/>
+          <w:color w:val="201F1E"/>
+          <w:sz w:val="23"/>
+          <w:szCs w:val="23"/>
+        </w:rPr>
+        <w:br/>
+      </w:r>
+      <w:r>
+        <w:rPr>
+          <w:rFonts w:ascii="Segoe UI" w:hAnsi="Segoe UI" w:cs="Segoe UI"/>
+          <w:color w:val="201F1E"/>
+          <w:sz w:val="23"/>
+          <w:szCs w:val="23"/>
+        </w:rPr>
+        <w:br/>
+      </w:r>
+      <w:r>
+        <w:rPr>
+          <w:rFonts w:ascii="Segoe UI" w:hAnsi="Segoe UI" w:cs="Segoe UI"/>
+          <w:color w:val="201F1E"/>
+          <w:sz w:val="23"/>
+          <w:szCs w:val="23"/>
+          <w:shd w:val="clear" w:color="auto" w:fill="FFFFFF"/>
+        </w:rPr>
+        <w:t>2. Use SSH to access the machine</w:t>
+      </w:r>
+      <w:r>
+        <w:rPr>
+          <w:rFonts w:ascii="Segoe UI" w:hAnsi="Segoe UI" w:cs="Segoe UI"/>
+          <w:color w:val="201F1E"/>
+          <w:sz w:val="23"/>
+          <w:szCs w:val="23"/>
+        </w:rPr>
+        <w:br/>
+      </w:r>
+      <w:r>
+        <w:rPr>
+          <w:rFonts w:ascii="Segoe UI" w:hAnsi="Segoe UI" w:cs="Segoe UI"/>
+          <w:color w:val="201F1E"/>
+          <w:sz w:val="23"/>
+          <w:szCs w:val="23"/>
+        </w:rPr>
+        <w:br/>
+      </w:r>
+      <w:r>
+        <w:rPr>
+          <w:rFonts w:ascii="Segoe UI" w:hAnsi="Segoe UI" w:cs="Segoe UI"/>
+          <w:color w:val="201F1E"/>
+          <w:sz w:val="23"/>
+          <w:szCs w:val="23"/>
+          <w:shd w:val="clear" w:color="auto" w:fill="FFFFFF"/>
+        </w:rPr>
+        <w:t>3. Use Slurm to submit your jobs to the queue</w:t>
+      </w:r>
+      <w:r>
+        <w:rPr>
+          <w:rFonts w:ascii="Segoe UI" w:hAnsi="Segoe UI" w:cs="Segoe UI"/>
+          <w:color w:val="201F1E"/>
+          <w:sz w:val="23"/>
+          <w:szCs w:val="23"/>
+        </w:rPr>
+        <w:br/>
+      </w:r>
+      <w:r>
+        <w:rPr>
+          <w:rFonts w:ascii="Segoe UI" w:hAnsi="Segoe UI" w:cs="Segoe UI"/>
+          <w:color w:val="201F1E"/>
+          <w:sz w:val="23"/>
+          <w:szCs w:val="23"/>
+        </w:rPr>
+        <w:lastRenderedPageBreak/>
+        <w:br/>
+      </w:r>
+      <w:r>
+        <w:rPr>
+          <w:rFonts w:ascii="Segoe UI" w:hAnsi="Segoe UI" w:cs="Segoe UI"/>
+          <w:color w:val="201F1E"/>
+          <w:sz w:val="23"/>
+          <w:szCs w:val="23"/>
+          <w:shd w:val="clear" w:color="auto" w:fill="FFFFFF"/>
+        </w:rPr>
+        <w:t>The job scheduler (Slurm) is to ensure fair resources to all students, please make efforts to save your model(s)/data accordingly.</w:t>
+      </w:r>
+      <w:r>
+        <w:rPr>
+          <w:rFonts w:ascii="Segoe UI" w:hAnsi="Segoe UI" w:cs="Segoe UI"/>
+          <w:color w:val="201F1E"/>
+          <w:sz w:val="23"/>
+          <w:szCs w:val="23"/>
+        </w:rPr>
+        <w:br/>
+      </w:r>
+      <w:r>
+        <w:rPr>
+          <w:rFonts w:ascii="Segoe UI" w:hAnsi="Segoe UI" w:cs="Segoe UI"/>
+          <w:color w:val="201F1E"/>
+          <w:sz w:val="23"/>
+          <w:szCs w:val="23"/>
+        </w:rPr>
+        <w:br/>
+      </w:r>
+      <w:r>
+        <w:rPr>
+          <w:rFonts w:ascii="Segoe UI" w:hAnsi="Segoe UI" w:cs="Segoe UI"/>
+          <w:color w:val="201F1E"/>
+          <w:sz w:val="23"/>
+          <w:szCs w:val="23"/>
+          <w:shd w:val="clear" w:color="auto" w:fill="FFFFFF"/>
+        </w:rPr>
+        <w:t>In essence, this works as follows. Once you submitted a job and training is finished, then in the output file you can find a place where it says “training finished”, best model XXX. With that number you go to the checkpoint folder and take the best model.</w:t>
+      </w:r>
+      <w:r>
+        <w:rPr>
+          <w:rFonts w:ascii="Segoe UI" w:hAnsi="Segoe UI" w:cs="Segoe UI"/>
+          <w:color w:val="201F1E"/>
+          <w:sz w:val="23"/>
+          <w:szCs w:val="23"/>
+        </w:rPr>
+        <w:br/>
+      </w:r>
+      <w:r>
+        <w:rPr>
+          <w:rFonts w:ascii="Segoe UI" w:hAnsi="Segoe UI" w:cs="Segoe UI"/>
+          <w:color w:val="201F1E"/>
+          <w:sz w:val="23"/>
+          <w:szCs w:val="23"/>
+        </w:rPr>
+        <w:br/>
+      </w:r>
+      <w:r>
+        <w:rPr>
+          <w:rFonts w:ascii="Segoe UI" w:hAnsi="Segoe UI" w:cs="Segoe UI"/>
+          <w:color w:val="201F1E"/>
+          <w:sz w:val="23"/>
+          <w:szCs w:val="23"/>
+          <w:shd w:val="clear" w:color="auto" w:fill="FFFFFF"/>
+        </w:rPr>
+        <w:t>An example of sample batch text would look like:</w:t>
+      </w:r>
+    </w:p>
+    <w:p>
+      <w:pPr>
+        <w:rPr>
+          <w:rFonts w:ascii="Segoe UI" w:hAnsi="Segoe UI" w:cs="Segoe UI"/>
+          <w:color w:val="201F1E"/>
+          <w:sz w:val="23"/>
+          <w:szCs w:val="23"/>
+        </w:rPr>
+      </w:pPr>
+      <w:r>
+        <w:rPr>
+          <w:rFonts w:ascii="Segoe UI" w:hAnsi="Segoe UI" w:cs="Segoe UI"/>
+          <w:color w:val="201F1E"/>
+          <w:sz w:val="23"/>
+          <w:szCs w:val="23"/>
+        </w:rPr>
+        <w:br/>
+      </w:r>
+    </w:p>
+    <w:p>
+      <w:pPr>
+        <w:rPr>
+          <w:rFonts w:ascii="Segoe UI" w:hAnsi="Segoe UI" w:cs="Segoe UI"/>
+          <w:color w:val="201F1E"/>
+          <w:sz w:val="23"/>
+          <w:szCs w:val="23"/>
+        </w:rPr>
+      </w:pPr>
+      <w:r>
+        <w:rPr>
+          <w:rFonts w:ascii="Segoe UI" w:hAnsi="Segoe UI" w:cs="Segoe UI"/>
+          <w:color w:val="201F1E"/>
+          <w:sz w:val="23"/>
+          <w:szCs w:val="23"/>
+        </w:rPr>
+        <w:t>#! /bin/bash</w:t>
+      </w:r>
+    </w:p>
+    <w:p>
+      <w:pPr>
+        <w:rPr>
+          <w:rFonts w:ascii="Segoe UI" w:hAnsi="Segoe UI" w:cs="Segoe UI"/>
+          <w:color w:val="201F1E"/>
+          <w:sz w:val="23"/>
+          <w:szCs w:val="23"/>
+          <w:shd w:val="clear" w:color="auto" w:fill="FFFFFF"/>
+        </w:rPr>
+      </w:pPr>
+      <w:r>
+        <w:rPr>
+          <w:rFonts w:ascii="Segoe UI" w:hAnsi="Segoe UI" w:cs="Segoe UI"/>
+          <w:color w:val="201F1E"/>
+          <w:sz w:val="23"/>
+          <w:szCs w:val="23"/>
+        </w:rPr>
+        <w:br/>
+      </w:r>
+      <w:r>
+        <w:rPr>
+          <w:rFonts w:ascii="Segoe UI" w:hAnsi="Segoe UI" w:cs="Segoe UI"/>
+          <w:color w:val="201F1E"/>
+          <w:sz w:val="23"/>
+          <w:szCs w:val="23"/>
+          <w:shd w:val="clear" w:color="auto" w:fill="FFFFFF"/>
+        </w:rPr>
+        <w:t>#SBATCH --job-name="tr"</w:t>
+      </w:r>
+      <w:r>
+        <w:rPr>
+          <w:rFonts w:ascii="Segoe UI" w:hAnsi="Segoe UI" w:cs="Segoe UI"/>
+          <w:color w:val="201F1E"/>
+          <w:sz w:val="23"/>
+          <w:szCs w:val="23"/>
+        </w:rPr>
+        <w:br/>
+      </w:r>
+      <w:r>
+        <w:rPr>
+          <w:rFonts w:ascii="Segoe UI" w:hAnsi="Segoe UI" w:cs="Segoe UI"/>
+          <w:color w:val="201F1E"/>
+          <w:sz w:val="23"/>
+          <w:szCs w:val="23"/>
+          <w:shd w:val="clear" w:color="auto" w:fill="FFFFFF"/>
+        </w:rPr>
+        <w:t>#SBATCH --mail-type=ALL</w:t>
+      </w:r>
+      <w:r>
+        <w:rPr>
+          <w:rFonts w:ascii="Segoe UI" w:hAnsi="Segoe UI" w:cs="Segoe UI"/>
+          <w:color w:val="201F1E"/>
+          <w:sz w:val="23"/>
+          <w:szCs w:val="23"/>
+        </w:rPr>
+        <w:br/>
+      </w:r>
+      <w:r>
+        <w:rPr>
+          <w:rFonts w:ascii="Segoe UI" w:hAnsi="Segoe UI" w:cs="Segoe UI"/>
+          <w:color w:val="201F1E"/>
+          <w:sz w:val="23"/>
+          <w:szCs w:val="23"/>
+          <w:shd w:val="clear" w:color="auto" w:fill="FFFFFF"/>
+        </w:rPr>
+        <w:t>#SBATCH --</w:t>
+      </w:r>
+      <w:hyperlink r:id="rId9" w:history="1">
+        <w:r>
+          <w:rPr>
+            <w:rStyle w:val="Hyperlink"/>
+            <w:rFonts w:ascii="Segoe UI" w:hAnsi="Segoe UI" w:cs="Segoe UI"/>
+            <w:sz w:val="23"/>
+            <w:szCs w:val="23"/>
+            <w:bdr w:val="none" w:sz="0" w:space="0" w:color="auto" w:frame="1"/>
+            <w:shd w:val="clear" w:color="auto" w:fill="FFFFFF"/>
+          </w:rPr>
+          <w:t>mail-user=timur.mongush@city.ac.uk</w:t>
+        </w:r>
+      </w:hyperlink>
+      <w:r>
+        <w:rPr>
+          <w:rFonts w:ascii="Segoe UI" w:hAnsi="Segoe UI" w:cs="Segoe UI"/>
+          <w:color w:val="201F1E"/>
+          <w:sz w:val="23"/>
+          <w:szCs w:val="23"/>
+        </w:rPr>
+        <w:br/>
+      </w:r>
+      <w:r>
+        <w:rPr>
+          <w:rFonts w:ascii="Segoe UI" w:hAnsi="Segoe UI" w:cs="Segoe UI"/>
+          <w:color w:val="201F1E"/>
+          <w:sz w:val="23"/>
+          <w:szCs w:val="23"/>
+          <w:shd w:val="clear" w:color="auto" w:fill="FFFFFF"/>
+        </w:rPr>
+        <w:t>#SBATCH --nodes=1</w:t>
+      </w:r>
+      <w:r>
+        <w:rPr>
+          <w:rFonts w:ascii="Segoe UI" w:hAnsi="Segoe UI" w:cs="Segoe UI"/>
+          <w:color w:val="201F1E"/>
+          <w:sz w:val="23"/>
+          <w:szCs w:val="23"/>
+        </w:rPr>
+        <w:br/>
+      </w:r>
+      <w:r>
+        <w:rPr>
+          <w:rFonts w:ascii="Segoe UI" w:hAnsi="Segoe UI" w:cs="Segoe UI"/>
+          <w:color w:val="201F1E"/>
+          <w:sz w:val="23"/>
+          <w:szCs w:val="23"/>
+          <w:shd w:val="clear" w:color="auto" w:fill="FFFFFF"/>
+        </w:rPr>
+        <w:t>#SBATCH --ntasks-per-node=8</w:t>
+      </w:r>
+      <w:r>
+        <w:rPr>
+          <w:rFonts w:ascii="Segoe UI" w:hAnsi="Segoe UI" w:cs="Segoe UI"/>
+          <w:color w:val="201F1E"/>
+          <w:sz w:val="23"/>
+          <w:szCs w:val="23"/>
+        </w:rPr>
+        <w:br/>
+      </w:r>
+      <w:r>
+        <w:rPr>
+          <w:rFonts w:ascii="Segoe UI" w:hAnsi="Segoe UI" w:cs="Segoe UI"/>
+          <w:color w:val="201F1E"/>
+          <w:sz w:val="23"/>
+          <w:szCs w:val="23"/>
+          <w:shd w:val="clear" w:color="auto" w:fill="FFFFFF"/>
+        </w:rPr>
+        <w:t>#SBATCH --output job%J.output</w:t>
+      </w:r>
+      <w:r>
+        <w:rPr>
+          <w:rFonts w:ascii="Segoe UI" w:hAnsi="Segoe UI" w:cs="Segoe UI"/>
+          <w:color w:val="201F1E"/>
+          <w:sz w:val="23"/>
+          <w:szCs w:val="23"/>
+        </w:rPr>
+        <w:br/>
+      </w:r>
+      <w:r>
+        <w:rPr>
+          <w:rFonts w:ascii="Segoe UI" w:hAnsi="Segoe UI" w:cs="Segoe UI"/>
+          <w:color w:val="201F1E"/>
+          <w:sz w:val="23"/>
+          <w:szCs w:val="23"/>
+          <w:shd w:val="clear" w:color="auto" w:fill="FFFFFF"/>
+        </w:rPr>
+        <w:t>#SBATCH --error file_err_%J.err</w:t>
+      </w:r>
+      <w:r>
+        <w:rPr>
+          <w:rFonts w:ascii="Segoe UI" w:hAnsi="Segoe UI" w:cs="Segoe UI"/>
+          <w:color w:val="201F1E"/>
+          <w:sz w:val="23"/>
+          <w:szCs w:val="23"/>
+        </w:rPr>
+        <w:br/>
+      </w:r>
+      <w:r>
+        <w:rPr>
+          <w:rFonts w:ascii="Segoe UI" w:hAnsi="Segoe UI" w:cs="Segoe UI"/>
+          <w:color w:val="201F1E"/>
+          <w:sz w:val="23"/>
+          <w:szCs w:val="23"/>
+          <w:shd w:val="clear" w:color="auto" w:fill="FFFFFF"/>
+        </w:rPr>
+        <w:t>#SBATCH --gres=gpu:1</w:t>
+      </w:r>
+      <w:r>
+        <w:rPr>
+          <w:rFonts w:ascii="Segoe UI" w:hAnsi="Segoe UI" w:cs="Segoe UI"/>
+          <w:color w:val="201F1E"/>
+          <w:sz w:val="23"/>
+          <w:szCs w:val="23"/>
+        </w:rPr>
+        <w:br/>
+      </w:r>
+      <w:r>
+        <w:rPr>
+          <w:rFonts w:ascii="Segoe UI" w:hAnsi="Segoe UI" w:cs="Segoe UI"/>
+          <w:color w:val="201F1E"/>
+          <w:sz w:val="23"/>
+          <w:szCs w:val="23"/>
+          <w:shd w:val="clear" w:color="auto" w:fill="FFFFFF"/>
+        </w:rPr>
+        <w:t>#SBATCH --partition=normal</w:t>
+      </w:r>
+      <w:r>
+        <w:rPr>
+          <w:rFonts w:ascii="Segoe UI" w:hAnsi="Segoe UI" w:cs="Segoe UI"/>
+          <w:color w:val="201F1E"/>
+          <w:sz w:val="23"/>
+          <w:szCs w:val="23"/>
+        </w:rPr>
+        <w:br/>
+      </w:r>
+      <w:r>
+        <w:rPr>
+          <w:rFonts w:ascii="Segoe UI" w:hAnsi="Segoe UI" w:cs="Segoe UI"/>
+          <w:color w:val="201F1E"/>
+          <w:sz w:val="23"/>
+          <w:szCs w:val="23"/>
+        </w:rPr>
+        <w:br/>
+      </w:r>
+      <w:r>
+        <w:rPr>
+          <w:rFonts w:ascii="Segoe UI" w:hAnsi="Segoe UI" w:cs="Segoe UI"/>
+          <w:color w:val="201F1E"/>
+          <w:sz w:val="23"/>
+          <w:szCs w:val="23"/>
+          <w:shd w:val="clear" w:color="auto" w:fill="FFFFFF"/>
+        </w:rPr>
+        <w:t>module load cuda/9.0</w:t>
+      </w:r>
+      <w:r>
+        <w:rPr>
+          <w:rFonts w:ascii="Segoe UI" w:hAnsi="Segoe UI" w:cs="Segoe UI"/>
+          <w:color w:val="201F1E"/>
+          <w:sz w:val="23"/>
+          <w:szCs w:val="23"/>
+        </w:rPr>
+        <w:br/>
+      </w:r>
+      <w:r>
+        <w:rPr>
+          <w:rFonts w:ascii="Segoe UI" w:hAnsi="Segoe UI" w:cs="Segoe UI"/>
+          <w:color w:val="201F1E"/>
+          <w:sz w:val="23"/>
+          <w:szCs w:val="23"/>
+          <w:shd w:val="clear" w:color="auto" w:fill="FFFFFF"/>
+        </w:rPr>
+        <w:t>module add python/intel</w:t>
+      </w:r>
+      <w:r>
+        <w:rPr>
+          <w:rFonts w:ascii="Segoe UI" w:hAnsi="Segoe UI" w:cs="Segoe UI"/>
+          <w:color w:val="201F1E"/>
+          <w:sz w:val="23"/>
+          <w:szCs w:val="23"/>
+        </w:rPr>
+        <w:br/>
+      </w:r>
+      <w:r>
+        <w:rPr>
+          <w:rFonts w:ascii="Segoe UI" w:hAnsi="Segoe UI" w:cs="Segoe UI"/>
+          <w:color w:val="201F1E"/>
+          <w:sz w:val="23"/>
+          <w:szCs w:val="23"/>
+          <w:shd w:val="clear" w:color="auto" w:fill="FFFFFF"/>
+        </w:rPr>
+        <w:t xml:space="preserve">python -m netdissect --gan </w:t>
+      </w:r>
+      <w:r>
+        <w:rPr>
+          <w:rFonts w:ascii="Segoe UI" w:hAnsi="Segoe UI" w:cs="Segoe UI"/>
+          <w:color w:val="201F1E"/>
+          <w:sz w:val="23"/>
+          <w:szCs w:val="23"/>
+          <w:shd w:val="clear" w:color="auto" w:fill="FFFFFF"/>
+        </w:rPr>
+        <w:t>–</w:t>
+      </w:r>
+      <w:r>
+        <w:rPr>
+          <w:rFonts w:ascii="Segoe UI" w:hAnsi="Segoe UI" w:cs="Segoe UI"/>
+          <w:color w:val="201F1E"/>
+          <w:sz w:val="23"/>
+          <w:szCs w:val="23"/>
+          <w:shd w:val="clear" w:color="auto" w:fill="FFFFFF"/>
+        </w:rPr>
+        <w:t>–</w:t>
+      </w:r>
+      <w:r>
+        <w:rPr>
+          <w:rFonts w:ascii="Segoe UI" w:hAnsi="Segoe UI" w:cs="Segoe UI"/>
+          <w:color w:val="201F1E"/>
+          <w:sz w:val="23"/>
+          <w:szCs w:val="23"/>
+          <w:shd w:val="clear" w:color="auto" w:fill="FFFFFF"/>
+        </w:rPr>
+        <w:t>model</w:t>
+      </w:r>
+      <w:r>
+        <w:rPr>
+          <w:rFonts w:ascii="Segoe UI" w:hAnsi="Segoe UI" w:cs="Segoe UI"/>
+          <w:color w:val="201F1E"/>
+          <w:sz w:val="23"/>
+          <w:szCs w:val="23"/>
+          <w:shd w:val="clear" w:color="auto" w:fill="FFFFFF"/>
+        </w:rPr>
+        <w:t xml:space="preserve"> </w:t>
+      </w:r>
+      <w:r>
+        <w:rPr>
+          <w:rFonts w:ascii="Segoe UI" w:hAnsi="Segoe UI" w:cs="Segoe UI"/>
+          <w:color w:val="201F1E"/>
+          <w:sz w:val="23"/>
+          <w:szCs w:val="23"/>
+          <w:shd w:val="clear" w:color="auto" w:fill="FFFFFF"/>
+        </w:rPr>
+        <w:t>"netdissect.proggan.from_pth_file('models/karras/livingroom_lsun.pth')" --outdir "dissect/livingroom" --layer layer1 layer4 layer7 --size 1000</w:t>
+      </w:r>
+      <w:r>
+        <w:rPr>
+          <w:rFonts w:ascii="Segoe UI" w:hAnsi="Segoe UI" w:cs="Segoe UI"/>
+          <w:color w:val="201F1E"/>
+          <w:sz w:val="23"/>
+          <w:szCs w:val="23"/>
+        </w:rPr>
+        <w:br/>
+      </w:r>
+      <w:r>
+        <w:rPr>
+          <w:rFonts w:ascii="Segoe UI" w:hAnsi="Segoe UI" w:cs="Segoe UI"/>
+          <w:color w:val="201F1E"/>
+          <w:sz w:val="23"/>
+          <w:szCs w:val="23"/>
+        </w:rPr>
+        <w:br/>
+      </w:r>
+      <w:r>
+        <w:rPr>
+          <w:rFonts w:ascii="Segoe UI" w:hAnsi="Segoe UI" w:cs="Segoe UI"/>
+          <w:color w:val="201F1E"/>
+          <w:sz w:val="23"/>
+          <w:szCs w:val="23"/>
+          <w:shd w:val="clear" w:color="auto" w:fill="FFFFFF"/>
+        </w:rPr>
+        <w:t>Also, in the guide you will find a few resources for beginners on Linux commands, text editors, checkpointing your code, etc.</w:t>
+      </w:r>
+      <w:r>
+        <w:rPr>
+          <w:rFonts w:ascii="Segoe UI" w:hAnsi="Segoe UI" w:cs="Segoe UI"/>
+          <w:color w:val="201F1E"/>
+          <w:sz w:val="23"/>
+          <w:szCs w:val="23"/>
+        </w:rPr>
+        <w:br/>
+      </w:r>
+      <w:r>
+        <w:rPr>
+          <w:rFonts w:ascii="Segoe UI" w:hAnsi="Segoe UI" w:cs="Segoe UI"/>
+          <w:color w:val="201F1E"/>
+          <w:sz w:val="23"/>
+          <w:szCs w:val="23"/>
+        </w:rPr>
+        <w:br/>
+      </w:r>
+      <w:r>
+        <w:rPr>
+          <w:rFonts w:ascii="Segoe UI" w:hAnsi="Segoe UI" w:cs="Segoe UI"/>
+          <w:color w:val="201F1E"/>
+          <w:sz w:val="23"/>
+          <w:szCs w:val="23"/>
+          <w:shd w:val="clear" w:color="auto" w:fill="FFFFFF"/>
+        </w:rPr>
+        <w:t>Best wishes,</w:t>
+      </w:r>
+      <w:r>
+        <w:rPr>
+          <w:rFonts w:ascii="Segoe UI" w:hAnsi="Segoe UI" w:cs="Segoe UI"/>
+          <w:color w:val="201F1E"/>
+          <w:sz w:val="23"/>
+          <w:szCs w:val="23"/>
+        </w:rPr>
+        <w:br/>
+      </w:r>
+      <w:r>
+        <w:rPr>
+          <w:rFonts w:ascii="Segoe UI" w:hAnsi="Segoe UI" w:cs="Segoe UI"/>
+          <w:color w:val="201F1E"/>
+          <w:sz w:val="23"/>
+          <w:szCs w:val="23"/>
+          <w:shd w:val="clear" w:color="auto" w:fill="FFFFFF"/>
+        </w:rPr>
+        <w:t>Olga</w:t>
+      </w:r>
+    </w:p>
+    <w:p>
+      <w:pPr>
+        <w:rPr>
+          <w:rFonts w:ascii="Segoe UI" w:hAnsi="Segoe UI" w:cs="Segoe UI"/>
+          <w:color w:val="201F1E"/>
+          <w:sz w:val="23"/>
+          <w:szCs w:val="23"/>
+          <w:shd w:val="clear" w:color="auto" w:fill="FFFFFF"/>
+        </w:rPr>
+      </w:pPr>
+    </w:p>
+    <w:p>
+      <w:pPr>
+        <w:rPr>
+          <w:rFonts w:ascii="Segoe UI" w:hAnsi="Segoe UI" w:cs="Segoe UI"/>
+          <w:color w:val="201F1E"/>
+          <w:sz w:val="23"/>
+          <w:szCs w:val="23"/>
+          <w:shd w:val="clear" w:color="auto" w:fill="FFFFFF"/>
+        </w:rPr>
+      </w:pPr>
+    </w:p>
+    <w:p>
+      <w:pPr>
+        <w:rPr>
+          <w:rFonts w:ascii="Segoe UI" w:hAnsi="Segoe UI" w:cs="Segoe UI"/>
+          <w:color w:val="201F1E"/>
+          <w:sz w:val="23"/>
+          <w:szCs w:val="23"/>
+          <w:shd w:val="clear" w:color="auto" w:fill="FFFFFF"/>
+        </w:rPr>
+      </w:pPr>
+      <w:r>
+        <w:rPr>
+          <w:noProof/>
+        </w:rPr>
+        <w:lastRenderedPageBreak/>
+        <w:drawing>
+          <wp:inline distT="0" distB="0" distL="0" distR="0" wp14:anchorId="1836BA47" wp14:editId="1C2EFE27">
+            <wp:extent cx="5943600" cy="2950845"/>
+            <wp:effectExtent l="0" t="0" r="0" b="1905"/>
+            <wp:docPr id="2" name="Picture 2"/>
+            <wp:cNvGraphicFramePr>
+              <a:graphicFrameLocks xmlns:a="http://schemas.openxmlformats.org/drawingml/2006/main" noChangeAspect="1"/>
+            </wp:cNvGraphicFramePr>
+            <a:graphic xmlns:a="http://schemas.openxmlformats.org/drawingml/2006/main">
+              <a:graphicData uri="http://schemas.openxmlformats.org/drawingml/2006/picture">
+                <pic:pic xmlns:pic="http://schemas.openxmlformats.org/drawingml/2006/picture">
+                  <pic:nvPicPr>
+                    <pic:cNvPr id="1" name=""/>
+                    <pic:cNvPicPr/>
+                  </pic:nvPicPr>
+                  <pic:blipFill>
+                    <a:blip r:embed="rId10"/>
+                    <a:stretch>
+                      <a:fillRect/>
+                    </a:stretch>
+                  </pic:blipFill>
+                  <pic:spPr>
+                    <a:xfrm>
+                      <a:off x="0" y="0"/>
+                      <a:ext cx="5943600" cy="2950845"/>
+                    </a:xfrm>
+                    <a:prstGeom prst="rect">
+                      <a:avLst/>
+                    </a:prstGeom>
+                  </pic:spPr>
+                </pic:pic>
+              </a:graphicData>
+            </a:graphic>
+          </wp:inline>
+        </w:drawing>
+      </w:r>
+    </w:p>
+    <w:p>
+      <w:pPr>
+        <w:rPr>
+          <w:rFonts w:ascii="Segoe UI" w:hAnsi="Segoe UI" w:cs="Segoe UI"/>
+          <w:color w:val="201F1E"/>
+          <w:sz w:val="23"/>
+          <w:szCs w:val="23"/>
+          <w:shd w:val="clear" w:color="auto" w:fill="FFFFFF"/>
+        </w:rPr>
+      </w:pPr>
+    </w:p>
+    <w:p>
+      <w:pPr>
+        <w:rPr>
+          <w:rFonts w:ascii="Segoe UI" w:hAnsi="Segoe UI" w:cs="Segoe UI"/>
+          <w:color w:val="201F1E"/>
+          <w:sz w:val="23"/>
+          <w:szCs w:val="23"/>
+          <w:shd w:val="clear" w:color="auto" w:fill="FFFFFF"/>
+        </w:rPr>
+      </w:pPr>
+      <w:r>
+        <w:rPr>
+          <w:rFonts w:ascii="Segoe UI" w:hAnsi="Segoe UI" w:cs="Segoe UI"/>
+          <w:color w:val="201F1E"/>
+          <w:sz w:val="23"/>
+          <w:szCs w:val="23"/>
+          <w:shd w:val="clear" w:color="auto" w:fill="FFFFFF"/>
+        </w:rPr>
+        <w:t>04/09/20</w:t>
+      </w:r>
+    </w:p>
+    <w:p>
+      <w:pPr>
+        <w:rPr>
+          <w:rFonts w:ascii="Segoe UI" w:hAnsi="Segoe UI" w:cs="Segoe UI"/>
+          <w:color w:val="201F1E"/>
+          <w:sz w:val="23"/>
+          <w:szCs w:val="23"/>
+          <w:shd w:val="clear" w:color="auto" w:fill="FFFFFF"/>
+        </w:rPr>
+      </w:pPr>
+      <w:r>
+        <w:rPr>
+          <w:rFonts w:ascii="Segoe UI" w:hAnsi="Segoe UI" w:cs="Segoe UI"/>
+          <w:color w:val="201F1E"/>
+          <w:sz w:val="23"/>
+          <w:szCs w:val="23"/>
+          <w:shd w:val="clear" w:color="auto" w:fill="FFFFFF"/>
+        </w:rPr>
+        <w:t>It’s been 1.5 weeks of trying to run the code on City big data servers.</w:t>
+      </w:r>
+    </w:p>
+    <w:p>
+      <w:pPr>
+        <w:rPr>
+          <w:rFonts w:ascii="Segoe UI" w:hAnsi="Segoe UI" w:cs="Segoe UI"/>
+          <w:color w:val="201F1E"/>
+          <w:sz w:val="23"/>
+          <w:szCs w:val="23"/>
+          <w:shd w:val="clear" w:color="auto" w:fill="FFFFFF"/>
+        </w:rPr>
+      </w:pPr>
+      <w:r>
+        <w:rPr>
+          <w:rFonts w:ascii="Segoe UI" w:hAnsi="Segoe UI" w:cs="Segoe UI"/>
+          <w:color w:val="201F1E"/>
+          <w:sz w:val="23"/>
+          <w:szCs w:val="23"/>
+          <w:shd w:val="clear" w:color="auto" w:fill="FFFFFF"/>
+        </w:rPr>
+        <w:t xml:space="preserve">I was getting an error: </w:t>
+      </w:r>
+      <w:r>
+        <w:rPr>
+          <w:rFonts w:ascii="Segoe UI" w:hAnsi="Segoe UI" w:cs="Segoe UI"/>
+          <w:color w:val="201F1E"/>
+          <w:sz w:val="23"/>
+          <w:szCs w:val="23"/>
+          <w:shd w:val="clear" w:color="auto" w:fill="FFFFFF"/>
+        </w:rPr>
+        <w:t>file_err_17234.err</w:t>
+      </w:r>
+    </w:p>
+    <w:p>
+      <w:pPr>
+        <w:rPr>
+          <w:rFonts w:ascii="Segoe UI" w:hAnsi="Segoe UI" w:cs="Segoe UI"/>
+          <w:color w:val="201F1E"/>
+          <w:sz w:val="23"/>
+          <w:szCs w:val="23"/>
+          <w:shd w:val="clear" w:color="auto" w:fill="FFFFFF"/>
+        </w:rPr>
+      </w:pPr>
+      <w:hyperlink r:id="rId11" w:history="1">
+        <w:r>
+          <w:rPr>
+            <w:rStyle w:val="Hyperlink"/>
+            <w:rFonts w:ascii="Segoe UI" w:hAnsi="Segoe UI" w:cs="Segoe UI"/>
+            <w:sz w:val="23"/>
+            <w:szCs w:val="23"/>
+            <w:shd w:val="clear" w:color="auto" w:fill="FFFFFF"/>
+          </w:rPr>
+          <w:t>https://stackoverflow.com/questions/55890813/how-to-fix-object-arrays-cannot-be-loaded-when-allow-pickle-false-for-imdb-loa/56062555</w:t>
+        </w:r>
+      </w:hyperlink>
+    </w:p>
+    <w:p>
+      <w:pPr>
+        <w:rPr>
+          <w:rFonts w:ascii="Segoe UI" w:hAnsi="Segoe UI" w:cs="Segoe UI"/>
+          <w:color w:val="201F1E"/>
+          <w:sz w:val="23"/>
+          <w:szCs w:val="23"/>
+          <w:shd w:val="clear" w:color="auto" w:fill="FFFFFF"/>
+        </w:rPr>
+      </w:pPr>
+      <w:r>
+        <w:rPr>
+          <w:rFonts w:ascii="Segoe UI" w:hAnsi="Segoe UI" w:cs="Segoe UI"/>
+          <w:color w:val="201F1E"/>
+          <w:sz w:val="23"/>
+          <w:szCs w:val="23"/>
+          <w:shd w:val="clear" w:color="auto" w:fill="FFFFFF"/>
+        </w:rPr>
+        <w:t>Fixed that code, it’s running now.</w:t>
+      </w:r>
+    </w:p>
+    <w:p>
+      <w:pPr>
+        <w:rPr>
+          <w:rFonts w:ascii="Segoe UI" w:hAnsi="Segoe UI" w:cs="Segoe UI"/>
+          <w:color w:val="201F1E"/>
+          <w:sz w:val="23"/>
+          <w:szCs w:val="23"/>
+          <w:shd w:val="clear" w:color="auto" w:fill="FFFFFF"/>
+        </w:rPr>
+      </w:pPr>
+    </w:p>
+    <w:p>
+      <w:pPr>
+        <w:rPr>
+          <w:rFonts w:ascii="Segoe UI" w:hAnsi="Segoe UI" w:cs="Segoe UI"/>
+          <w:color w:val="201F1E"/>
+          <w:sz w:val="23"/>
+          <w:szCs w:val="23"/>
+          <w:shd w:val="clear" w:color="auto" w:fill="FFFFFF"/>
+        </w:rPr>
+      </w:pPr>
+      <w:r>
+        <w:rPr>
+          <w:rFonts w:ascii="Segoe UI" w:hAnsi="Segoe UI" w:cs="Segoe UI"/>
+          <w:color w:val="201F1E"/>
+          <w:sz w:val="23"/>
+          <w:szCs w:val="23"/>
+          <w:shd w:val="clear" w:color="auto" w:fill="FFFFFF"/>
+        </w:rPr>
+        <w:t>An error after that:</w:t>
+      </w:r>
+    </w:p>
+    <w:p>
+      <w:pPr>
+        <w:rPr>
+          <w:rFonts w:ascii="Segoe UI" w:hAnsi="Segoe UI" w:cs="Segoe UI"/>
+          <w:i/>
+          <w:iCs/>
+          <w:color w:val="201F1E"/>
+          <w:sz w:val="23"/>
+          <w:szCs w:val="23"/>
+          <w:shd w:val="clear" w:color="auto" w:fill="FFFFFF"/>
+        </w:rPr>
+      </w:pPr>
+      <w:r>
+        <w:rPr>
+          <w:rFonts w:ascii="Segoe UI" w:hAnsi="Segoe UI" w:cs="Segoe UI"/>
+          <w:i/>
+          <w:iCs/>
+          <w:color w:val="201F1E"/>
+          <w:sz w:val="23"/>
+          <w:szCs w:val="23"/>
+          <w:shd w:val="clear" w:color="auto" w:fill="FFFFFF"/>
+        </w:rPr>
+        <w:t xml:space="preserve">  File "/home/enterprise.internal.city.ac.uk/aczx084/gandissect/netdissect/segviz.py", line 19, in segment_visualization</w:t>
+      </w:r>
+    </w:p>
+    <w:p>
+      <w:pPr>
+        <w:rPr>
+          <w:rFonts w:ascii="Segoe UI" w:hAnsi="Segoe UI" w:cs="Segoe UI"/>
+          <w:i/>
+          <w:iCs/>
+          <w:color w:val="201F1E"/>
+          <w:sz w:val="23"/>
+          <w:szCs w:val="23"/>
+          <w:shd w:val="clear" w:color="auto" w:fill="FFFFFF"/>
+        </w:rPr>
+      </w:pPr>
+      <w:r>
+        <w:rPr>
+          <w:rFonts w:ascii="Segoe UI" w:hAnsi="Segoe UI" w:cs="Segoe UI"/>
+          <w:i/>
+          <w:iCs/>
+          <w:color w:val="201F1E"/>
+          <w:sz w:val="23"/>
+          <w:szCs w:val="23"/>
+          <w:shd w:val="clear" w:color="auto" w:fill="FFFFFF"/>
+        </w:rPr>
+        <w:t xml:space="preserve">    result = scipy.misc.imresize(result, size, interp='nearest')</w:t>
+      </w:r>
+    </w:p>
+    <w:p>
+      <w:pPr>
+        <w:rPr>
+          <w:rFonts w:ascii="Segoe UI" w:hAnsi="Segoe UI" w:cs="Segoe UI"/>
+          <w:i/>
+          <w:iCs/>
+          <w:color w:val="201F1E"/>
+          <w:sz w:val="23"/>
+          <w:szCs w:val="23"/>
+          <w:shd w:val="clear" w:color="auto" w:fill="FFFFFF"/>
+        </w:rPr>
+      </w:pPr>
+      <w:r>
+        <w:rPr>
+          <w:rFonts w:ascii="Segoe UI" w:hAnsi="Segoe UI" w:cs="Segoe UI"/>
+          <w:i/>
+          <w:iCs/>
+          <w:color w:val="201F1E"/>
+          <w:sz w:val="23"/>
+          <w:szCs w:val="23"/>
+          <w:shd w:val="clear" w:color="auto" w:fill="FFFFFF"/>
+        </w:rPr>
+        <w:t>AttributeError: module 'scipy.misc' has no attribute 'imresize'</w:t>
+      </w:r>
+    </w:p>
+    <w:p>
+      <w:pPr>
+        <w:rPr>
+          <w:rFonts w:ascii="Segoe UI" w:hAnsi="Segoe UI" w:cs="Segoe UI"/>
+          <w:i/>
+          <w:iCs/>
+          <w:color w:val="201F1E"/>
+          <w:sz w:val="23"/>
+          <w:szCs w:val="23"/>
+          <w:shd w:val="clear" w:color="auto" w:fill="FFFFFF"/>
+        </w:rPr>
+      </w:pPr>
+    </w:p>
+    <w:p>
+      <w:pPr>
+        <w:rPr>
+          <w:rFonts w:ascii="Segoe UI" w:hAnsi="Segoe UI" w:cs="Segoe UI"/>
+          <w:color w:val="201F1E"/>
+          <w:sz w:val="23"/>
+          <w:szCs w:val="23"/>
+          <w:shd w:val="clear" w:color="auto" w:fill="FFFFFF"/>
+        </w:rPr>
+      </w:pPr>
+      <w:hyperlink r:id="rId12" w:history="1">
+        <w:r>
+          <w:rPr>
+            <w:rStyle w:val="Hyperlink"/>
+            <w:rFonts w:ascii="Segoe UI" w:hAnsi="Segoe UI" w:cs="Segoe UI"/>
+            <w:sz w:val="23"/>
+            <w:szCs w:val="23"/>
+            <w:shd w:val="clear" w:color="auto" w:fill="FFFFFF"/>
+          </w:rPr>
+          <w:t>https://docs.scipy.org/doc/scipy-1.2.1/reference/generated/scipy.misc.imresize.html</w:t>
+        </w:r>
+      </w:hyperlink>
+      <w:r>
+        <w:rPr>
+          <w:rFonts w:ascii="Segoe UI" w:hAnsi="Segoe UI" w:cs="Segoe UI"/>
+          <w:color w:val="201F1E"/>
+          <w:sz w:val="23"/>
+          <w:szCs w:val="23"/>
+          <w:shd w:val="clear" w:color="auto" w:fill="FFFFFF"/>
+        </w:rPr>
+        <w:t>:</w:t>
+      </w:r>
+    </w:p>
+    <w:p>
+      <w:pPr>
+        <w:rPr>
+          <w:rFonts w:ascii="Arial" w:hAnsi="Arial" w:cs="Arial"/>
+          <w:color w:val="333333"/>
+          <w:sz w:val="20"/>
+          <w:szCs w:val="20"/>
+          <w:shd w:val="clear" w:color="auto" w:fill="FFFFFF"/>
+        </w:rPr>
+      </w:pPr>
+      <w:hyperlink r:id="rId13" w:anchor="scipy.misc.imresize" w:tooltip="scipy.misc.imresize" w:history="1">
+        <w:r>
+          <w:rPr>
+            <w:rStyle w:val="pre"/>
+            <w:rFonts w:ascii="inherit" w:hAnsi="inherit" w:cs="Courier New"/>
+            <w:b/>
+            <w:bCs/>
+            <w:color w:val="0088CC"/>
+            <w:sz w:val="20"/>
+            <w:szCs w:val="20"/>
+            <w:bdr w:val="none" w:sz="0" w:space="0" w:color="auto" w:frame="1"/>
+            <w:shd w:val="clear" w:color="auto" w:fill="FFFFFF"/>
+          </w:rPr>
+          <w:t>imresize</w:t>
+        </w:r>
+      </w:hyperlink>
+      <w:r>
+        <w:rPr>
+          <w:rFonts w:ascii="Arial" w:hAnsi="Arial" w:cs="Arial"/>
+          <w:color w:val="333333"/>
+          <w:sz w:val="20"/>
+          <w:szCs w:val="20"/>
+          <w:shd w:val="clear" w:color="auto" w:fill="FFFFFF"/>
+        </w:rPr>
+        <w:t> is deprecated! </w:t>
+      </w:r>
+      <w:hyperlink r:id="rId14" w:anchor="scipy.misc.imresize" w:tooltip="scipy.misc.imresize" w:history="1">
+        <w:r>
+          <w:rPr>
+            <w:rStyle w:val="pre"/>
+            <w:rFonts w:ascii="inherit" w:hAnsi="inherit" w:cs="Courier New"/>
+            <w:b/>
+            <w:bCs/>
+            <w:color w:val="0088CC"/>
+            <w:sz w:val="20"/>
+            <w:szCs w:val="20"/>
+            <w:bdr w:val="none" w:sz="0" w:space="0" w:color="auto" w:frame="1"/>
+            <w:shd w:val="clear" w:color="auto" w:fill="FFFFFF"/>
+          </w:rPr>
+          <w:t>imresize</w:t>
+        </w:r>
+      </w:hyperlink>
+      <w:r>
+        <w:rPr>
+          <w:rFonts w:ascii="Arial" w:hAnsi="Arial" w:cs="Arial"/>
+          <w:color w:val="333333"/>
+          <w:sz w:val="20"/>
+          <w:szCs w:val="20"/>
+          <w:shd w:val="clear" w:color="auto" w:fill="FFFFFF"/>
+        </w:rPr>
+        <w:t> is deprecated in SciPy 1.0.0, and will be removed in 1.3.0. Use Pillow instead: </w:t>
+      </w:r>
+      <w:r>
+        <w:rPr>
+          <w:rStyle w:val="pre"/>
+          <w:rFonts w:ascii="Courier New" w:hAnsi="Courier New" w:cs="Courier New"/>
+          <w:color w:val="333333"/>
+          <w:sz w:val="20"/>
+          <w:szCs w:val="20"/>
+          <w:shd w:val="clear" w:color="auto" w:fill="F2F2F2"/>
+        </w:rPr>
+        <w:t>numpy.array(Image.fromarray(arr).resize())</w:t>
+      </w:r>
+      <w:r>
+        <w:rPr>
+          <w:rFonts w:ascii="Arial" w:hAnsi="Arial" w:cs="Arial"/>
+          <w:color w:val="333333"/>
+          <w:sz w:val="20"/>
+          <w:szCs w:val="20"/>
+          <w:shd w:val="clear" w:color="auto" w:fill="FFFFFF"/>
+        </w:rPr>
+        <w:t>.</w:t>
+      </w:r>
+    </w:p>
+    <w:p>
+      <w:pPr>
+        <w:rPr>
+          <w:rFonts w:ascii="Segoe UI" w:hAnsi="Segoe UI" w:cs="Segoe UI"/>
+          <w:color w:val="201F1E"/>
+          <w:sz w:val="23"/>
+          <w:szCs w:val="23"/>
+          <w:shd w:val="clear" w:color="auto" w:fill="FFFFFF"/>
+        </w:rPr>
+      </w:pPr>
+    </w:p>
+    <w:p>
+      <w:pPr>
+        <w:rPr>
+          <w:rFonts w:ascii="Segoe UI" w:hAnsi="Segoe UI" w:cs="Segoe UI"/>
+          <w:color w:val="201F1E"/>
+          <w:sz w:val="23"/>
+          <w:szCs w:val="23"/>
+          <w:shd w:val="clear" w:color="auto" w:fill="FFFFFF"/>
+        </w:rPr>
+      </w:pPr>
+      <w:r>
+        <w:rPr>
+          <w:rFonts w:ascii="Segoe UI" w:hAnsi="Segoe UI" w:cs="Segoe UI"/>
+          <w:color w:val="201F1E"/>
+          <w:sz w:val="23"/>
+          <w:szCs w:val="23"/>
+          <w:shd w:val="clear" w:color="auto" w:fill="FFFFFF"/>
+        </w:rPr>
+        <w:lastRenderedPageBreak/>
+        <w:t>Set up venv to use FPG on city servers:</w:t>
+      </w:r>
+    </w:p>
+    <w:p>
+      <w:pPr>
+        <w:rPr>
+          <w:rFonts w:ascii="Segoe UI" w:hAnsi="Segoe UI" w:cs="Segoe UI"/>
+          <w:color w:val="201F1E"/>
+          <w:sz w:val="23"/>
+          <w:szCs w:val="23"/>
+          <w:shd w:val="clear" w:color="auto" w:fill="FFFFFF"/>
+        </w:rPr>
+      </w:pPr>
+      <w:hyperlink r:id="rId15" w:history="1">
+        <w:r>
+          <w:rPr>
+            <w:rStyle w:val="Hyperlink"/>
+            <w:rFonts w:ascii="Segoe UI" w:hAnsi="Segoe UI" w:cs="Segoe UI"/>
+            <w:sz w:val="23"/>
+            <w:szCs w:val="23"/>
+            <w:shd w:val="clear" w:color="auto" w:fill="FFFFFF"/>
+          </w:rPr>
+          <w:t>https://community.intel.com/t5/Intel-Distribution-for-Python/python-m-venv-fails-returned-non-zero-exit-status-1/td-p/1156751</w:t>
+        </w:r>
+      </w:hyperlink>
+    </w:p>
+    <w:p>
+      <w:pPr>
+        <w:rPr>
+          <w:rFonts w:ascii="Segoe UI" w:hAnsi="Segoe UI" w:cs="Segoe UI"/>
+          <w:i/>
+          <w:iCs/>
+          <w:color w:val="201F1E"/>
+          <w:sz w:val="23"/>
+          <w:szCs w:val="23"/>
+          <w:shd w:val="clear" w:color="auto" w:fill="FFFFFF"/>
+        </w:rPr>
+      </w:pPr>
+    </w:p>
+    <w:p>
+      <w:pPr>
+        <w:pStyle w:val="NormalWeb"/>
+        <w:shd w:val="clear" w:color="auto" w:fill="FFFFFF"/>
+        <w:spacing w:before="0" w:beforeAutospacing="0" w:after="120" w:afterAutospacing="0"/>
+        <w:rPr>
+          <w:rFonts w:ascii="Tahoma" w:hAnsi="Tahoma" w:cs="Tahoma"/>
+          <w:i/>
+          <w:iCs/>
+          <w:color w:val="555555"/>
+        </w:rPr>
+      </w:pPr>
+      <w:r>
+        <w:rPr>
+          <w:rFonts w:ascii="Tahoma" w:hAnsi="Tahoma" w:cs="Tahoma"/>
+          <w:i/>
+          <w:iCs/>
+          <w:color w:val="555555"/>
+        </w:rPr>
+        <w:t>This doesn't work since we don't build CPython with "ensurepip" enabled. I can provide a workaround for you to create a venv with pip in it:</w:t>
+      </w:r>
+    </w:p>
+    <w:p>
+      <w:pPr>
+        <w:pStyle w:val="NormalWeb"/>
+        <w:shd w:val="clear" w:color="auto" w:fill="FFFFFF"/>
+        <w:spacing w:before="0" w:beforeAutospacing="0" w:after="120" w:afterAutospacing="0"/>
+        <w:rPr>
+          <w:rFonts w:ascii="Tahoma" w:hAnsi="Tahoma" w:cs="Tahoma"/>
+          <w:i/>
+          <w:iCs/>
+          <w:color w:val="555555"/>
+        </w:rPr>
+      </w:pPr>
+      <w:r>
+        <w:rPr>
+          <w:rFonts w:ascii="Tahoma" w:hAnsi="Tahoma" w:cs="Tahoma"/>
+          <w:i/>
+          <w:iCs/>
+          <w:color w:val="555555"/>
+        </w:rPr>
+        <w:t>##assuming that you have internet access</w:t>
+      </w:r>
+      <w:r>
+        <w:rPr>
+          <w:rFonts w:ascii="Tahoma" w:hAnsi="Tahoma" w:cs="Tahoma"/>
+          <w:i/>
+          <w:iCs/>
+          <w:color w:val="555555"/>
+        </w:rPr>
+        <w:br/>
+        <w:t>python -m venv foo --without-pip</w:t>
+      </w:r>
+      <w:r>
+        <w:rPr>
+          <w:rFonts w:ascii="Tahoma" w:hAnsi="Tahoma" w:cs="Tahoma"/>
+          <w:i/>
+          <w:iCs/>
+          <w:color w:val="555555"/>
+        </w:rPr>
+        <w:br/>
+        <w:t>source foo/bin/activate</w:t>
+      </w:r>
+      <w:r>
+        <w:rPr>
+          <w:rFonts w:ascii="Tahoma" w:hAnsi="Tahoma" w:cs="Tahoma"/>
+          <w:i/>
+          <w:iCs/>
+          <w:color w:val="555555"/>
+        </w:rPr>
+        <w:br/>
+        <w:t>curl </w:t>
+      </w:r>
+      <w:hyperlink r:id="rId16" w:history="1">
+        <w:r>
+          <w:rPr>
+            <w:rStyle w:val="Hyperlink"/>
+            <w:rFonts w:ascii="Tahoma" w:hAnsi="Tahoma" w:cs="Tahoma"/>
+            <w:i/>
+            <w:iCs/>
+            <w:color w:val="0071C5"/>
+          </w:rPr>
+          <w:t>https://bootstrap.pypa.io/get-pip.py</w:t>
+        </w:r>
+      </w:hyperlink>
+      <w:r>
+        <w:rPr>
+          <w:rFonts w:ascii="Tahoma" w:hAnsi="Tahoma" w:cs="Tahoma"/>
+          <w:i/>
+          <w:iCs/>
+          <w:color w:val="555555"/>
+        </w:rPr>
+        <w:t> | python</w:t>
+      </w:r>
+    </w:p>
+    <w:p>
+      <w:pPr>
+        <w:pStyle w:val="NormalWeb"/>
+        <w:shd w:val="clear" w:color="auto" w:fill="FFFFFF"/>
+        <w:spacing w:before="0" w:beforeAutospacing="0" w:after="120" w:afterAutospacing="0"/>
+        <w:rPr>
+          <w:rFonts w:ascii="Tahoma" w:hAnsi="Tahoma" w:cs="Tahoma"/>
+          <w:i/>
+          <w:iCs/>
+          <w:color w:val="555555"/>
+        </w:rPr>
+      </w:pPr>
+      <w:r>
+        <w:rPr>
+          <w:rFonts w:ascii="Tahoma" w:hAnsi="Tahoma" w:cs="Tahoma"/>
+          <w:i/>
+          <w:iCs/>
+          <w:color w:val="555555"/>
+        </w:rPr>
+        <w:t>Your activated env would have pip in it.</w:t>
+      </w:r>
+    </w:p>
+    <w:p>
+      <w:pPr>
+        <w:rPr>
+          <w:rFonts w:ascii="Segoe UI" w:hAnsi="Segoe UI" w:cs="Segoe UI"/>
+          <w:color w:val="201F1E"/>
+          <w:sz w:val="23"/>
+          <w:szCs w:val="23"/>
+          <w:shd w:val="clear" w:color="auto" w:fill="FFFFFF"/>
+        </w:rPr>
+      </w:pPr>
+    </w:p>
+    <w:p>
+      <w:pPr>
+        <w:rPr>
+          <w:rFonts w:ascii="Segoe UI" w:hAnsi="Segoe UI" w:cs="Segoe UI"/>
+          <w:color w:val="201F1E"/>
+          <w:sz w:val="23"/>
+          <w:szCs w:val="23"/>
+          <w:shd w:val="clear" w:color="auto" w:fill="FFFFFF"/>
+        </w:rPr>
+      </w:pPr>
+    </w:p>
+    <w:p>
+      <w:pPr>
+        <w:rPr>
+          <w:rFonts w:ascii="Segoe UI" w:hAnsi="Segoe UI" w:cs="Segoe UI"/>
+          <w:color w:val="201F1E"/>
+          <w:sz w:val="23"/>
+          <w:szCs w:val="23"/>
+          <w:shd w:val="clear" w:color="auto" w:fill="FFFFFF"/>
+        </w:rPr>
+      </w:pPr>
+    </w:p>
+    <w:p>
+      <w:pPr>
+        <w:rPr>
+          <w:rFonts w:ascii="Segoe UI" w:hAnsi="Segoe UI" w:cs="Segoe UI"/>
+          <w:color w:val="201F1E"/>
+          <w:sz w:val="23"/>
+          <w:szCs w:val="23"/>
+          <w:shd w:val="clear" w:color="auto" w:fill="FFFFFF"/>
+        </w:rPr>
+      </w:pPr>
+      <w:r>
+        <w:rPr>
+          <w:rFonts w:ascii="Segoe UI" w:hAnsi="Segoe UI" w:cs="Segoe UI"/>
+          <w:color w:val="201F1E"/>
+          <w:sz w:val="23"/>
+          <w:szCs w:val="23"/>
+          <w:shd w:val="clear" w:color="auto" w:fill="FFFFFF"/>
+        </w:rPr>
+        <w:t>python3.6 -m venv ganenv --without-pip</w:t>
+      </w:r>
+    </w:p>
+    <w:p>
+      <w:pPr>
+        <w:rPr>
+          <w:rFonts w:ascii="Segoe UI" w:hAnsi="Segoe UI" w:cs="Segoe UI"/>
+          <w:color w:val="201F1E"/>
+          <w:sz w:val="23"/>
+          <w:szCs w:val="23"/>
+          <w:shd w:val="clear" w:color="auto" w:fill="FFFFFF"/>
+        </w:rPr>
+      </w:pPr>
+      <w:r>
+        <w:rPr>
+          <w:rFonts w:ascii="Segoe UI" w:hAnsi="Segoe UI" w:cs="Segoe UI"/>
+          <w:color w:val="201F1E"/>
+          <w:sz w:val="23"/>
+          <w:szCs w:val="23"/>
+          <w:shd w:val="clear" w:color="auto" w:fill="FFFFFF"/>
+        </w:rPr>
+        <w:t xml:space="preserve">source ganenv/bin/activate      </w:t>
+      </w:r>
+    </w:p>
+    <w:p>
+      <w:pPr>
+        <w:pStyle w:val="NormalWeb"/>
+        <w:shd w:val="clear" w:color="auto" w:fill="FFFFFF"/>
+        <w:spacing w:before="0" w:beforeAutospacing="0" w:after="120" w:afterAutospacing="0"/>
+        <w:rPr>
+          <w:rFonts w:ascii="Tahoma" w:hAnsi="Tahoma" w:cs="Tahoma"/>
+          <w:i/>
+          <w:iCs/>
+          <w:color w:val="555555"/>
+        </w:rPr>
+      </w:pPr>
+      <w:r>
+        <w:rPr>
+          <w:rFonts w:ascii="Tahoma" w:hAnsi="Tahoma" w:cs="Tahoma"/>
+          <w:i/>
+          <w:iCs/>
+          <w:color w:val="555555"/>
+        </w:rPr>
+        <w:t>curl </w:t>
+      </w:r>
+      <w:hyperlink r:id="rId17" w:history="1">
+        <w:r>
+          <w:rPr>
+            <w:rStyle w:val="Hyperlink"/>
+            <w:rFonts w:ascii="Tahoma" w:hAnsi="Tahoma" w:cs="Tahoma"/>
+            <w:i/>
+            <w:iCs/>
+            <w:color w:val="0071C5"/>
+          </w:rPr>
+          <w:t>https://bootstrap.pypa.io/get-pip.py</w:t>
+        </w:r>
+      </w:hyperlink>
+      <w:r>
+        <w:rPr>
+          <w:rFonts w:ascii="Tahoma" w:hAnsi="Tahoma" w:cs="Tahoma"/>
+          <w:i/>
+          <w:iCs/>
+          <w:color w:val="555555"/>
+        </w:rPr>
+        <w:t> | python</w:t>
+      </w:r>
+    </w:p>
+    <w:p>
+      <w:pPr>
+        <w:rPr>
+          <w:rFonts w:ascii="Segoe UI" w:hAnsi="Segoe UI" w:cs="Segoe UI"/>
+          <w:color w:val="201F1E"/>
+          <w:sz w:val="23"/>
+          <w:szCs w:val="23"/>
+          <w:shd w:val="clear" w:color="auto" w:fill="FFFFFF"/>
+        </w:rPr>
+      </w:pPr>
+      <w:r>
+        <w:rPr>
+          <w:rFonts w:ascii="Segoe UI" w:hAnsi="Segoe UI" w:cs="Segoe UI"/>
+          <w:color w:val="201F1E"/>
+          <w:sz w:val="23"/>
+          <w:szCs w:val="23"/>
+          <w:shd w:val="clear" w:color="auto" w:fill="FFFFFF"/>
+        </w:rPr>
+        <w:t>pip install torch==1.4.0 torchvision==0.5.0</w:t>
+      </w:r>
+    </w:p>
+    <w:p>
+      <w:pPr>
+        <w:rPr>
+          <w:rFonts w:ascii="Segoe UI" w:hAnsi="Segoe UI" w:cs="Segoe UI"/>
+          <w:color w:val="201F1E"/>
+          <w:sz w:val="23"/>
+          <w:szCs w:val="23"/>
+          <w:shd w:val="clear" w:color="auto" w:fill="FFFFFF"/>
+        </w:rPr>
+      </w:pPr>
+      <w:r>
+        <w:rPr>
+          <w:rFonts w:ascii="Segoe UI" w:hAnsi="Segoe UI" w:cs="Segoe UI"/>
+          <w:color w:val="201F1E"/>
+          <w:sz w:val="23"/>
+          <w:szCs w:val="23"/>
+          <w:shd w:val="clear" w:color="auto" w:fill="FFFFFF"/>
+        </w:rPr>
+        <w:t xml:space="preserve">pip install -r myreqs.txt </w:t>
+      </w:r>
+      <w:r>
+        <w:rPr>
+          <w:rFonts w:ascii="Segoe UI" w:hAnsi="Segoe UI" w:cs="Segoe UI"/>
+          <w:color w:val="201F1E"/>
+          <w:sz w:val="23"/>
+          <w:szCs w:val="23"/>
+          <w:shd w:val="clear" w:color="auto" w:fill="FFFFFF"/>
+        </w:rPr>
+        <w:softHyphen/>
+      </w:r>
+    </w:p>
+    <w:p>
+      <w:pPr>
+        <w:rPr>
+          <w:rFonts w:ascii="Segoe UI" w:hAnsi="Segoe UI" w:cs="Segoe UI"/>
+          <w:color w:val="201F1E"/>
+          <w:sz w:val="23"/>
+          <w:szCs w:val="23"/>
+          <w:shd w:val="clear" w:color="auto" w:fill="FFFFFF"/>
+        </w:rPr>
+      </w:pPr>
+    </w:p>
+    <w:p>
+      <w:pPr>
+        <w:rPr>
+          <w:rFonts w:ascii="Segoe UI" w:hAnsi="Segoe UI" w:cs="Segoe UI"/>
+          <w:color w:val="201F1E"/>
+          <w:sz w:val="23"/>
+          <w:szCs w:val="23"/>
+          <w:shd w:val="clear" w:color="auto" w:fill="FFFFFF"/>
         </w:rPr>
       </w:pPr>
     </w:p>
@@ -1079,6 +2610,31 @@
       <w:contextualSpacing/>
     </w:pPr>
   </w:style>
+  <w:style w:type="character" w:customStyle="1" w:styleId="markxwnse5yuj">
+    <w:name w:val="markxwnse5yuj"/>
+    <w:basedOn w:val="DefaultParagraphFont"/>
+    <w:rsid w:val="00D833F0"/>
+  </w:style>
+  <w:style w:type="character" w:customStyle="1" w:styleId="pre">
+    <w:name w:val="pre"/>
+    <w:basedOn w:val="DefaultParagraphFont"/>
+    <w:rsid w:val="00964B4B"/>
+  </w:style>
+  <w:style w:type="paragraph" w:styleId="NormalWeb">
+    <w:name w:val="Normal (Web)"/>
+    <w:basedOn w:val="Normal"/>
+    <w:uiPriority w:val="99"/>
+    <w:unhideWhenUsed/>
+    <w:rsid w:val="000331B0"/>
+    <w:pPr>
+      <w:spacing w:before="100" w:beforeAutospacing="1" w:after="100" w:afterAutospacing="1" w:line="240" w:lineRule="auto"/>
+    </w:pPr>
+    <w:rPr>
+      <w:rFonts w:ascii="Times New Roman" w:eastAsia="Times New Roman" w:hAnsi="Times New Roman" w:cs="Times New Roman"/>
+      <w:sz w:val="24"/>
+      <w:szCs w:val="24"/>
+    </w:rPr>
+  </w:style>
 </w:styles>
 </file>
 

</xml_diff>